<commit_message>
Added our new resume.
</commit_message>
<xml_diff>
--- a/project/static/resumes/Joseph_Keller_Resume_2021.docx
+++ b/project/static/resumes/Joseph_Keller_Resume_2021.docx
@@ -318,29 +318,22 @@
               </w:numPr>
             </w:pPr>
             <w:r>
-              <w:t>Android Studio Development</w:t>
-            </w:r>
-          </w:p>
-          <w:p>
-            <w:pPr>
-              <w:pStyle w:val="ListParagraph"/>
-              <w:numPr>
-                <w:ilvl w:val="0"/>
-                <w:numId w:val="11"/>
-              </w:numPr>
-            </w:pPr>
-            <w:r>
-              <w:t xml:space="preserve">Fluent in: Python, </w:t>
+              <w:t xml:space="preserve">Fluent in: </w:t>
             </w:r>
             <w:r>
-              <w:t>PowerShell</w:t>
+              <w:t>Golang</w:t>
             </w:r>
             <w:r>
-              <w:t>, C++, Java</w:t>
+              <w:t xml:space="preserve">, </w:t>
             </w:r>
             <w:r>
-              <w:t>, and Golang</w:t>
+              <w:t xml:space="preserve">Shell-Scripting, HTML-CSS, and </w:t>
             </w:r>
+            <w:proofErr w:type="spellStart"/>
+            <w:r>
+              <w:t>Javascript</w:t>
+            </w:r>
+            <w:proofErr w:type="spellEnd"/>
           </w:p>
           <w:p>
             <w:pPr>
@@ -403,7 +396,13 @@
             </w:r>
             <w:proofErr w:type="gramEnd"/>
             <w:r>
-              <w:t>mainly AWS).</w:t>
+              <w:t>mainly AWS</w:t>
+            </w:r>
+            <w:r>
+              <w:t xml:space="preserve"> and EKS Kubernetes</w:t>
+            </w:r>
+            <w:r>
+              <w:t>).</w:t>
             </w:r>
           </w:p>
         </w:tc>
@@ -573,7 +572,7 @@
               <w:t xml:space="preserve"> – </w:t>
             </w:r>
             <w:r>
-              <w:t>Present</w:t>
+              <w:t>2/02/2021</w:t>
             </w:r>
           </w:p>
           <w:p>
@@ -598,7 +597,7 @@
               <w:pStyle w:val="Heading4"/>
             </w:pPr>
             <w:r>
-              <w:t>Web</w:t>
+              <w:t>Cloud</w:t>
             </w:r>
             <w:r>
               <w:t xml:space="preserve"> Developer</w:t>
@@ -607,13 +606,13 @@
               <w:t xml:space="preserve"> • </w:t>
             </w:r>
             <w:r>
-              <w:t>Self</w:t>
+              <w:t>AT&amp;T</w:t>
             </w:r>
             <w:r>
               <w:t xml:space="preserve"> • </w:t>
             </w:r>
             <w:r>
-              <w:t>2017</w:t>
+              <w:t>2021</w:t>
             </w:r>
             <w:r>
               <w:t xml:space="preserve"> – </w:t>
@@ -624,24 +623,19 @@
           </w:p>
           <w:p>
             <w:r>
-              <w:t>Designed and launched websites/</w:t>
+              <w:t xml:space="preserve">Worked </w:t>
             </w:r>
-            <w:bookmarkStart w:id="0" w:name="_GoBack"/>
-            <w:bookmarkEnd w:id="0"/>
+            <w:proofErr w:type="gramStart"/>
             <w:r>
-              <w:t xml:space="preserve">projects with full-stack development patterns. Utilized the following for backend: Google Dev Console, AWS, Python, Java, and Golang. For Frontend: </w:t>
+              <w:t>with  CI</w:t>
+            </w:r>
+            <w:proofErr w:type="gramEnd"/>
+            <w:r>
+              <w:t xml:space="preserve">-CD/SRE teams to help develop code pipelines and develop a Network Cloud for AT&amp;T. Delivered test-suites and pipelines utilizing Jenkins/Groovy deployed to Kubernetes cloud </w:t>
             </w:r>
             <w:proofErr w:type="spellStart"/>
             <w:r>
-              <w:t>Javascript</w:t>
-            </w:r>
-            <w:proofErr w:type="spellEnd"/>
-            <w:r>
-              <w:t xml:space="preserve">, HTML, CSS, and </w:t>
-            </w:r>
-            <w:proofErr w:type="spellStart"/>
-            <w:r>
-              <w:t>Vue</w:t>
+              <w:t>environements</w:t>
             </w:r>
             <w:proofErr w:type="spellEnd"/>
             <w:r>
@@ -661,13 +655,24 @@
               <w:pStyle w:val="Heading4"/>
             </w:pPr>
             <w:r>
-              <w:t>SuperDBWebApp</w:t>
+              <w:t>The-</w:t>
+            </w:r>
+            <w:proofErr w:type="gramStart"/>
+            <w:r>
+              <w:t>Informer(</w:t>
+            </w:r>
+            <w:proofErr w:type="gramEnd"/>
+            <w:r>
+              <w:t>Alpha-development)</w:t>
             </w:r>
             <w:r>
               <w:t xml:space="preserve"> • </w:t>
             </w:r>
             <w:r>
-              <w:t>4/5/20</w:t>
+              <w:t>11/15</w:t>
+            </w:r>
+            <w:r>
+              <w:t>/20</w:t>
             </w:r>
             <w:r>
               <w:t xml:space="preserve"> • </w:t>
@@ -678,19 +683,18 @@
           </w:p>
           <w:p>
             <w:r>
-              <w:t>A website/dat</w:t>
+              <w:t xml:space="preserve">A </w:t>
             </w:r>
             <w:r>
-              <w:t>abase hybrid running on a Docker</w:t>
+              <w:t xml:space="preserve">project made with Kubernetes deployed </w:t>
             </w:r>
+            <w:proofErr w:type="spellStart"/>
             <w:r>
-              <w:t xml:space="preserve"> container, utilizing Amazon MongoDB services to host files/data. (Currently in testing</w:t>
+              <w:t>Microservices</w:t>
             </w:r>
+            <w:proofErr w:type="spellEnd"/>
             <w:r>
-              <w:t>, see my website for link.</w:t>
-            </w:r>
-            <w:r>
-              <w:t>)</w:t>
+              <w:t xml:space="preserve"> in AWS. Utilizes text message APIs as a platform for charity organizations and campaigns to reach constituents and combat misinformation online.</w:t>
             </w:r>
           </w:p>
           <w:p>
@@ -718,7 +722,12 @@
               <w:t xml:space="preserve">A </w:t>
             </w:r>
             <w:r>
-              <w:t>series of API/Independent apps restlessly waiting to respond; deployed with Docker containers deployed on AWS EC2 instances. See Resume site for link to project.</w:t>
+              <w:t>series of API/Indep</w:t>
+            </w:r>
+            <w:bookmarkStart w:id="0" w:name="_GoBack"/>
+            <w:bookmarkEnd w:id="0"/>
+            <w:r>
+              <w:t>endent apps restlessly waiting to respond; deployed with Docker containers deployed on AWS EC2 instances. See Resume site for link to project.</w:t>
             </w:r>
           </w:p>
           <w:p/>
@@ -30215,7 +30224,7 @@
     <w:charset w:val="00"/>
     <w:family w:val="roman"/>
     <w:pitch w:val="variable"/>
-    <w:sig w:usb0="00000003" w:usb1="00000000" w:usb2="00000000" w:usb3="00000000" w:csb0="00000001" w:csb1="00000000"/>
+    <w:sig w:usb0="00000007" w:usb1="00000000" w:usb2="00000000" w:usb3="00000000" w:csb0="00000003" w:csb1="00000000"/>
   </w:font>
   <w:font w:name="Franklin Gothic Demi">
     <w:panose1 w:val="020B0703020102020204"/>
@@ -30228,8 +30237,9 @@
     <w:panose1 w:val="020B0502040204020203"/>
     <w:charset w:val="00"/>
     <w:family w:val="swiss"/>
+    <w:notTrueType/>
     <w:pitch w:val="variable"/>
-    <w:sig w:usb0="E4002EFF" w:usb1="C000E47F" w:usb2="00000009" w:usb3="00000000" w:csb0="000001FF" w:csb1="00000000"/>
+    <w:sig w:usb0="00000003" w:usb1="00000000" w:usb2="00000000" w:usb3="00000000" w:csb0="00000001" w:csb1="00000000"/>
   </w:font>
   <w:font w:name="Consolas">
     <w:panose1 w:val="020B0609020204030204"/>
@@ -30273,6 +30283,7 @@
     <w:rsid w:val="00031455"/>
     <w:rsid w:val="001A5099"/>
     <w:rsid w:val="0024453F"/>
+    <w:rsid w:val="00485831"/>
     <w:rsid w:val="00E044D2"/>
     <w:rsid w:val="00ED2BBB"/>
   </w:rsids>
@@ -31054,7 +31065,7 @@
 </file>
 
 <file path=customXml/itemProps2.xml><?xml version="1.0" encoding="utf-8"?>
-<ds:datastoreItem xmlns:ds="http://schemas.openxmlformats.org/officeDocument/2006/customXml" ds:itemID="{3A1FCDCA-CB17-48F7-BB90-485CCE2E8F62}">
+<ds:datastoreItem xmlns:ds="http://schemas.openxmlformats.org/officeDocument/2006/customXml" ds:itemID="{5B3EF515-838F-442D-9E11-58B3C155E4D0}">
   <ds:schemaRefs>
     <ds:schemaRef ds:uri="http://schemas.openxmlformats.org/officeDocument/2006/bibliography"/>
   </ds:schemaRefs>

</xml_diff>